<commit_message>
Nouvelle branche pour finaliser
</commit_message>
<xml_diff>
--- a/Explications.docx
+++ b/Explications.docx
@@ -25,33 +25,7 @@
           <w:u w:val="single"/>
           <w:lang w:val="fr-FR"/>
         </w:rPr>
-        <w:t xml:space="preserve">Projet 3 : Aidez </w:t>
-      </w:r>
-      <w:proofErr w:type="spellStart"/>
-      <w:r>
-        <w:rPr>
-          <w:rFonts w:ascii="Arial" w:hAnsi="Arial" w:cs="Arial"/>
-          <w:b/>
-          <w:bCs/>
-          <w:sz w:val="30"/>
-          <w:szCs w:val="30"/>
-          <w:u w:val="single"/>
-          <w:lang w:val="fr-FR"/>
-        </w:rPr>
-        <w:t>MacGyver</w:t>
-      </w:r>
-      <w:proofErr w:type="spellEnd"/>
-      <w:r>
-        <w:rPr>
-          <w:rFonts w:ascii="Arial" w:hAnsi="Arial" w:cs="Arial"/>
-          <w:b/>
-          <w:bCs/>
-          <w:sz w:val="30"/>
-          <w:szCs w:val="30"/>
-          <w:u w:val="single"/>
-          <w:lang w:val="fr-FR"/>
-        </w:rPr>
-        <w:t xml:space="preserve"> à s’échapper !</w:t>
+        <w:t>Projet 3 : Aidez MacGyver à s’échapper !</w:t>
       </w:r>
     </w:p>
     <w:p>
@@ -78,23 +52,21 @@
           <w:rFonts w:ascii="Arial" w:hAnsi="Arial" w:cs="Arial"/>
           <w:lang w:val="fr-FR"/>
         </w:rPr>
-        <w:t>L’objectif du projet est de réaliser un labyrinthe dans lequel un personnage (</w:t>
-      </w:r>
-      <w:proofErr w:type="spellStart"/>
-      <w:r>
-        <w:rPr>
-          <w:rFonts w:ascii="Arial" w:hAnsi="Arial" w:cs="Arial"/>
-          <w:lang w:val="fr-FR"/>
-        </w:rPr>
-        <w:t>MacGyver</w:t>
-      </w:r>
-      <w:proofErr w:type="spellEnd"/>
-      <w:r>
-        <w:rPr>
-          <w:rFonts w:ascii="Arial" w:hAnsi="Arial" w:cs="Arial"/>
-          <w:lang w:val="fr-FR"/>
-        </w:rPr>
-        <w:t>) doit collecter 3 objets, lui permettant de vaincre le gardien qui protège la sortie du labyrinthe.</w:t>
+        <w:t>L’objectif du projet est de réaliser un labyrinthe dans lequel un personnage (MacGyver) doit collecter 3 objets, lui permettant de</w:t>
+      </w:r>
+      <w:r>
+        <w:rPr>
+          <w:rFonts w:ascii="Arial" w:hAnsi="Arial" w:cs="Arial"/>
+          <w:lang w:val="fr-FR"/>
+        </w:rPr>
+        <w:t xml:space="preserve"> fabriquer une seringue et</w:t>
+      </w:r>
+      <w:r>
+        <w:rPr>
+          <w:rFonts w:ascii="Arial" w:hAnsi="Arial" w:cs="Arial"/>
+          <w:lang w:val="fr-FR"/>
+        </w:rPr>
+        <w:t xml:space="preserve"> vaincre le gardien qui protège la sortie du labyrinthe.</w:t>
       </w:r>
     </w:p>
     <w:p>
@@ -112,28 +84,15 @@
         </w:rPr>
         <w:t xml:space="preserve">Le projet est accessible ici : </w:t>
       </w:r>
-      <w:r>
-        <w:fldChar w:fldCharType="begin"/>
-      </w:r>
-      <w:r>
-        <w:rPr>
-          <w:lang w:val="fr-FR"/>
-        </w:rPr>
-        <w:instrText xml:space="preserve"> HYPERLINK "https://github.com/vicsim181/MacGyverOPCR" </w:instrText>
-      </w:r>
-      <w:r>
-        <w:fldChar w:fldCharType="separate"/>
-      </w:r>
-      <w:r>
-        <w:rPr>
-          <w:rStyle w:val="Lienhypertexte"/>
-          <w:lang w:val="fr-FR"/>
-        </w:rPr>
-        <w:t>https://github.com/vicsim181/MacGyverOPCR</w:t>
-      </w:r>
-      <w:r>
-        <w:fldChar w:fldCharType="end"/>
-      </w:r>
+      <w:hyperlink r:id="rId5" w:history="1">
+        <w:r>
+          <w:rPr>
+            <w:rStyle w:val="Lienhypertexte"/>
+            <w:lang w:val="fr-FR"/>
+          </w:rPr>
+          <w:t>https://github.com/vicsim181/MacGyverOPCR</w:t>
+        </w:r>
+      </w:hyperlink>
     </w:p>
     <w:p>
       <w:pPr>
@@ -169,7 +128,21 @@
           <w:rFonts w:ascii="Arial" w:hAnsi="Arial" w:cs="Arial"/>
           <w:lang w:val="fr-FR"/>
         </w:rPr>
-        <w:t>Générer le labyrinthe à partir du fichier CSV (murs, couloirs, personnages).</w:t>
+        <w:t>Générer le labyrinthe à partir du fichier CSV (murs, couloirs,</w:t>
+      </w:r>
+      <w:r>
+        <w:rPr>
+          <w:rFonts w:ascii="Arial" w:hAnsi="Arial" w:cs="Arial"/>
+          <w:lang w:val="fr-FR"/>
+        </w:rPr>
+        <w:t xml:space="preserve"> gardien, sortie</w:t>
+      </w:r>
+      <w:r>
+        <w:rPr>
+          <w:rFonts w:ascii="Arial" w:hAnsi="Arial" w:cs="Arial"/>
+          <w:lang w:val="fr-FR"/>
+        </w:rPr>
+        <w:t>).</w:t>
       </w:r>
     </w:p>
     <w:p>
@@ -211,7 +184,28 @@
           <w:rFonts w:ascii="Arial" w:hAnsi="Arial" w:cs="Arial"/>
           <w:lang w:val="fr-FR"/>
         </w:rPr>
-        <w:t>Pouvoir déplacer le personnage, uniquement lorsque la case est un objet ou un couloir.</w:t>
+        <w:t>Afficher le personnage et p</w:t>
+      </w:r>
+      <w:r>
+        <w:rPr>
+          <w:rFonts w:ascii="Arial" w:hAnsi="Arial" w:cs="Arial"/>
+          <w:lang w:val="fr-FR"/>
+        </w:rPr>
+        <w:t>ouvoir</w:t>
+      </w:r>
+      <w:r>
+        <w:rPr>
+          <w:rFonts w:ascii="Arial" w:hAnsi="Arial" w:cs="Arial"/>
+          <w:lang w:val="fr-FR"/>
+        </w:rPr>
+        <w:t xml:space="preserve"> le</w:t>
+      </w:r>
+      <w:r>
+        <w:rPr>
+          <w:rFonts w:ascii="Arial" w:hAnsi="Arial" w:cs="Arial"/>
+          <w:lang w:val="fr-FR"/>
+        </w:rPr>
+        <w:t xml:space="preserve"> déplacer, uniquement lorsque la case est un objet ou un couloir.</w:t>
       </w:r>
     </w:p>
     <w:p>
@@ -515,42 +509,31 @@
           <w:rFonts w:ascii="Arial" w:hAnsi="Arial" w:cs="Arial"/>
           <w:lang w:val="fr-FR"/>
         </w:rPr>
-        <w:t xml:space="preserve">Convertir le tout en intégrant </w:t>
-      </w:r>
-      <w:proofErr w:type="spellStart"/>
-      <w:r>
-        <w:rPr>
-          <w:rFonts w:ascii="Arial" w:hAnsi="Arial" w:cs="Arial"/>
-          <w:lang w:val="fr-FR"/>
-        </w:rPr>
-        <w:t>Pygame</w:t>
-      </w:r>
-      <w:proofErr w:type="spellEnd"/>
-      <w:r>
-        <w:rPr>
-          <w:rFonts w:ascii="Arial" w:hAnsi="Arial" w:cs="Arial"/>
-          <w:lang w:val="fr-FR"/>
-        </w:rPr>
-        <w:t>, adapter à nouveau le code et ne garder que le nécessaire.</w:t>
-      </w:r>
-    </w:p>
-    <w:p>
-      <w:pPr>
-        <w:jc w:val="both"/>
-        <w:rPr>
-          <w:rFonts w:ascii="Arial" w:hAnsi="Arial" w:cs="Arial"/>
-          <w:lang w:val="fr-FR"/>
-        </w:rPr>
-      </w:pPr>
-    </w:p>
-    <w:p>
-      <w:pPr>
-        <w:jc w:val="both"/>
-        <w:rPr>
-          <w:rFonts w:ascii="Arial" w:hAnsi="Arial" w:cs="Arial"/>
-          <w:lang w:val="fr-FR"/>
-        </w:rPr>
-      </w:pPr>
+        <w:t>Convertir le tout en intégrant Pygame, adapter à nouveau le code et ne garder que le nécessaire.</w:t>
+      </w:r>
+    </w:p>
+    <w:p>
+      <w:pPr>
+        <w:jc w:val="both"/>
+        <w:rPr>
+          <w:rFonts w:ascii="Arial" w:hAnsi="Arial" w:cs="Arial"/>
+          <w:lang w:val="fr-FR"/>
+        </w:rPr>
+      </w:pPr>
+      <w:r>
+        <w:rPr>
+          <w:rFonts w:ascii="Arial" w:hAnsi="Arial" w:cs="Arial"/>
+          <w:lang w:val="fr-FR"/>
+        </w:rPr>
+        <w:t>a-</w:t>
+      </w:r>
+      <w:r>
+        <w:rPr>
+          <w:rFonts w:ascii="Arial" w:hAnsi="Arial" w:cs="Arial"/>
+          <w:lang w:val="fr-FR"/>
+        </w:rPr>
+        <w:t xml:space="preserve"> : </w:t>
+      </w:r>
       <w:r>
         <w:rPr>
           <w:rFonts w:ascii="Arial" w:hAnsi="Arial" w:cs="Arial"/>
@@ -593,30 +576,35 @@
           <w:rFonts w:ascii="Arial" w:hAnsi="Arial" w:cs="Arial"/>
           <w:lang w:val="fr-FR"/>
         </w:rPr>
-        <w:t>On va d’abord le lire puis le traiter en quelques étapes pour le transformer en une liste de 0 et 1 (0 = couloir, 1 = mur), auxquels on rajoute un 5 (</w:t>
-      </w:r>
-      <w:proofErr w:type="spellStart"/>
-      <w:r>
-        <w:rPr>
-          <w:rFonts w:ascii="Arial" w:hAnsi="Arial" w:cs="Arial"/>
-          <w:lang w:val="fr-FR"/>
-        </w:rPr>
-        <w:t>MacGyver</w:t>
-      </w:r>
-      <w:proofErr w:type="spellEnd"/>
-      <w:r>
-        <w:rPr>
-          <w:rFonts w:ascii="Arial" w:hAnsi="Arial" w:cs="Arial"/>
-          <w:lang w:val="fr-FR"/>
-        </w:rPr>
-        <w:t>)</w:t>
-      </w:r>
-      <w:r>
-        <w:rPr>
-          <w:rFonts w:ascii="Arial" w:hAnsi="Arial" w:cs="Arial"/>
-          <w:lang w:val="fr-FR"/>
-        </w:rPr>
-        <w:t xml:space="preserve">, </w:t>
+        <w:t>b- :</w:t>
+      </w:r>
+      <w:r>
+        <w:rPr>
+          <w:rFonts w:ascii="Arial" w:hAnsi="Arial" w:cs="Arial"/>
+          <w:lang w:val="fr-FR"/>
+        </w:rPr>
+        <w:t xml:space="preserve"> </w:t>
+      </w:r>
+      <w:r>
+        <w:rPr>
+          <w:rFonts w:ascii="Arial" w:hAnsi="Arial" w:cs="Arial"/>
+          <w:lang w:val="fr-FR"/>
+        </w:rPr>
+        <w:t xml:space="preserve"> </w:t>
+      </w:r>
+      <w:r>
+        <w:rPr>
+          <w:rFonts w:ascii="Arial" w:hAnsi="Arial" w:cs="Arial"/>
+          <w:lang w:val="fr-FR"/>
+        </w:rPr>
+        <w:t>On va d’abord le lire puis le traiter en quelques étapes pour le transformer en une liste de 0 et 1 (0 = couloir, 1 = mur), auxquels on rajoute</w:t>
+      </w:r>
+      <w:r>
+        <w:rPr>
+          <w:rFonts w:ascii="Arial" w:hAnsi="Arial" w:cs="Arial"/>
+          <w:lang w:val="fr-FR"/>
+        </w:rPr>
+        <w:t xml:space="preserve"> </w:t>
       </w:r>
       <w:r>
         <w:rPr>
@@ -774,16 +762,17 @@
   <w:abstractNum w:abstractNumId="1" w15:restartNumberingAfterBreak="0">
     <w:nsid w:val="1A1F5835"/>
     <w:multiLevelType w:val="hybridMultilevel"/>
-    <w:tmpl w:val="B81490F2"/>
-    <w:lvl w:ilvl="0" w:tplc="0F324F40">
-      <w:numFmt w:val="bullet"/>
-      <w:lvlText w:val="-"/>
+    <w:tmpl w:val="DC2CFDF6"/>
+    <w:lvl w:ilvl="0" w:tplc="7E9245CE">
+      <w:start w:val="1"/>
+      <w:numFmt w:val="lowerLetter"/>
+      <w:lvlText w:val="%1-"/>
       <w:lvlJc w:val="left"/>
       <w:pPr>
         <w:ind w:left="720" w:hanging="360"/>
       </w:pPr>
       <w:rPr>
-        <w:rFonts w:ascii="Arial" w:eastAsia="Times New Roman" w:hAnsi="Arial" w:cs="Arial" w:hint="default"/>
+        <w:rFonts w:ascii="Arial" w:eastAsia="Times New Roman" w:hAnsi="Arial" w:cs="Arial"/>
       </w:rPr>
     </w:lvl>
     <w:lvl w:ilvl="1" w:tplc="08090003" w:tentative="1">
@@ -884,6 +873,95 @@
     </w:lvl>
   </w:abstractNum>
   <w:abstractNum w:abstractNumId="2" w15:restartNumberingAfterBreak="0">
+    <w:nsid w:val="34F97D01"/>
+    <w:multiLevelType w:val="hybridMultilevel"/>
+    <w:tmpl w:val="11AEB194"/>
+    <w:lvl w:ilvl="0" w:tplc="C7A0E8D6">
+      <w:start w:val="1"/>
+      <w:numFmt w:val="lowerLetter"/>
+      <w:lvlText w:val="%1-"/>
+      <w:lvlJc w:val="left"/>
+      <w:pPr>
+        <w:ind w:left="720" w:hanging="360"/>
+      </w:pPr>
+      <w:rPr>
+        <w:rFonts w:hint="default"/>
+      </w:rPr>
+    </w:lvl>
+    <w:lvl w:ilvl="1" w:tplc="08090019" w:tentative="1">
+      <w:start w:val="1"/>
+      <w:numFmt w:val="lowerLetter"/>
+      <w:lvlText w:val="%2."/>
+      <w:lvlJc w:val="left"/>
+      <w:pPr>
+        <w:ind w:left="1440" w:hanging="360"/>
+      </w:pPr>
+    </w:lvl>
+    <w:lvl w:ilvl="2" w:tplc="0809001B" w:tentative="1">
+      <w:start w:val="1"/>
+      <w:numFmt w:val="lowerRoman"/>
+      <w:lvlText w:val="%3."/>
+      <w:lvlJc w:val="right"/>
+      <w:pPr>
+        <w:ind w:left="2160" w:hanging="180"/>
+      </w:pPr>
+    </w:lvl>
+    <w:lvl w:ilvl="3" w:tplc="0809000F" w:tentative="1">
+      <w:start w:val="1"/>
+      <w:numFmt w:val="decimal"/>
+      <w:lvlText w:val="%4."/>
+      <w:lvlJc w:val="left"/>
+      <w:pPr>
+        <w:ind w:left="2880" w:hanging="360"/>
+      </w:pPr>
+    </w:lvl>
+    <w:lvl w:ilvl="4" w:tplc="08090019" w:tentative="1">
+      <w:start w:val="1"/>
+      <w:numFmt w:val="lowerLetter"/>
+      <w:lvlText w:val="%5."/>
+      <w:lvlJc w:val="left"/>
+      <w:pPr>
+        <w:ind w:left="3600" w:hanging="360"/>
+      </w:pPr>
+    </w:lvl>
+    <w:lvl w:ilvl="5" w:tplc="0809001B" w:tentative="1">
+      <w:start w:val="1"/>
+      <w:numFmt w:val="lowerRoman"/>
+      <w:lvlText w:val="%6."/>
+      <w:lvlJc w:val="right"/>
+      <w:pPr>
+        <w:ind w:left="4320" w:hanging="180"/>
+      </w:pPr>
+    </w:lvl>
+    <w:lvl w:ilvl="6" w:tplc="0809000F" w:tentative="1">
+      <w:start w:val="1"/>
+      <w:numFmt w:val="decimal"/>
+      <w:lvlText w:val="%7."/>
+      <w:lvlJc w:val="left"/>
+      <w:pPr>
+        <w:ind w:left="5040" w:hanging="360"/>
+      </w:pPr>
+    </w:lvl>
+    <w:lvl w:ilvl="7" w:tplc="08090019" w:tentative="1">
+      <w:start w:val="1"/>
+      <w:numFmt w:val="lowerLetter"/>
+      <w:lvlText w:val="%8."/>
+      <w:lvlJc w:val="left"/>
+      <w:pPr>
+        <w:ind w:left="5760" w:hanging="360"/>
+      </w:pPr>
+    </w:lvl>
+    <w:lvl w:ilvl="8" w:tplc="0809001B" w:tentative="1">
+      <w:start w:val="1"/>
+      <w:numFmt w:val="lowerRoman"/>
+      <w:lvlText w:val="%9."/>
+      <w:lvlJc w:val="right"/>
+      <w:pPr>
+        <w:ind w:left="6480" w:hanging="180"/>
+      </w:pPr>
+    </w:lvl>
+  </w:abstractNum>
+  <w:abstractNum w:abstractNumId="3" w15:restartNumberingAfterBreak="0">
     <w:nsid w:val="5B687DBE"/>
     <w:multiLevelType w:val="hybridMultilevel"/>
     <w:tmpl w:val="AB3C895E"/>
@@ -995,7 +1073,7 @@
       </w:rPr>
     </w:lvl>
   </w:abstractNum>
-  <w:abstractNum w:abstractNumId="3" w15:restartNumberingAfterBreak="0">
+  <w:abstractNum w:abstractNumId="4" w15:restartNumberingAfterBreak="0">
     <w:nsid w:val="5CFE43BE"/>
     <w:multiLevelType w:val="hybridMultilevel"/>
     <w:tmpl w:val="1D328B76"/>
@@ -1108,16 +1186,19 @@
     </w:lvl>
   </w:abstractNum>
   <w:num w:numId="1">
-    <w:abstractNumId w:val="2"/>
+    <w:abstractNumId w:val="3"/>
   </w:num>
   <w:num w:numId="2">
-    <w:abstractNumId w:val="3"/>
+    <w:abstractNumId w:val="4"/>
   </w:num>
   <w:num w:numId="3">
     <w:abstractNumId w:val="1"/>
   </w:num>
   <w:num w:numId="4">
     <w:abstractNumId w:val="0"/>
+  </w:num>
+  <w:num w:numId="5">
+    <w:abstractNumId w:val="2"/>
   </w:num>
 </w:numbering>
 </file>

</xml_diff>